<commit_message>
updated gviz graph with 112 combined score genes
</commit_message>
<xml_diff>
--- a/ML_method_description.docx
+++ b/ML_method_description.docx
@@ -1,11 +1,10 @@
 
 <file path=word/document.xml><?xml version="1.0" encoding="utf-8"?>
-<w:document xmlns:wpc="http://schemas.microsoft.com/office/word/2010/wordprocessingCanvas" xmlns:cx="http://schemas.microsoft.com/office/drawing/2014/chartex" xmlns:cx1="http://schemas.microsoft.com/office/drawing/2015/9/8/chartex" xmlns:cx2="http://schemas.microsoft.com/office/drawing/2015/10/21/chartex" xmlns:cx3="http://schemas.microsoft.com/office/drawing/2016/5/9/chartex" xmlns:cx4="http://schemas.microsoft.com/office/drawing/2016/5/10/chartex" xmlns:cx5="http://schemas.microsoft.com/office/drawing/2016/5/11/chartex" xmlns:cx6="http://schemas.microsoft.com/office/drawing/2016/5/12/chartex" xmlns:cx7="http://schemas.microsoft.com/office/drawing/2016/5/13/chartex" xmlns:cx8="http://schemas.microsoft.com/office/drawing/2016/5/14/chartex" xmlns:mc="http://schemas.openxmlformats.org/markup-compatibility/2006" xmlns:aink="http://schemas.microsoft.com/office/drawing/2016/ink" xmlns:am3d="http://schemas.microsoft.com/office/drawing/2017/model3d" xmlns:o="urn:schemas-microsoft-com:office:office" xmlns:r="http://schemas.openxmlformats.org/officeDocument/2006/relationships" xmlns:m="http://schemas.openxmlformats.org/officeDocument/2006/math" xmlns:v="urn:schemas-microsoft-com:vml" xmlns:wp14="http://schemas.microsoft.com/office/word/2010/wordprocessingDrawing" xmlns:wp="http://schemas.openxmlformats.org/drawingml/2006/wordprocessingDrawing" xmlns:w10="urn:schemas-microsoft-com:office:word" xmlns:w="http://schemas.openxmlformats.org/wordprocessingml/2006/main" xmlns:w14="http://schemas.microsoft.com/office/word/2010/wordml" xmlns:w15="http://schemas.microsoft.com/office/word/2012/wordml" xmlns:w16cex="http://schemas.microsoft.com/office/word/2018/wordml/cex" xmlns:w16cid="http://schemas.microsoft.com/office/word/2016/wordml/cid" xmlns:w16="http://schemas.microsoft.com/office/word/2018/wordml" xmlns:w16se="http://schemas.microsoft.com/office/word/2015/wordml/symex" xmlns:wpg="http://schemas.microsoft.com/office/word/2010/wordprocessingGroup" xmlns:wpi="http://schemas.microsoft.com/office/word/2010/wordprocessingInk" xmlns:wne="http://schemas.microsoft.com/office/word/2006/wordml" xmlns:wps="http://schemas.microsoft.com/office/word/2010/wordprocessingShape" mc:Ignorable="w14 w15 w16se w16cid w16 w16cex wp14">
+<w:document xmlns:wpc="http://schemas.microsoft.com/office/word/2010/wordprocessingCanvas" xmlns:cx="http://schemas.microsoft.com/office/drawing/2014/chartex" xmlns:cx1="http://schemas.microsoft.com/office/drawing/2015/9/8/chartex" xmlns:cx2="http://schemas.microsoft.com/office/drawing/2015/10/21/chartex" xmlns:cx3="http://schemas.microsoft.com/office/drawing/2016/5/9/chartex" xmlns:cx4="http://schemas.microsoft.com/office/drawing/2016/5/10/chartex" xmlns:cx5="http://schemas.microsoft.com/office/drawing/2016/5/11/chartex" xmlns:cx6="http://schemas.microsoft.com/office/drawing/2016/5/12/chartex" xmlns:cx7="http://schemas.microsoft.com/office/drawing/2016/5/13/chartex" xmlns:cx8="http://schemas.microsoft.com/office/drawing/2016/5/14/chartex" xmlns:mc="http://schemas.openxmlformats.org/markup-compatibility/2006" xmlns:aink="http://schemas.microsoft.com/office/drawing/2016/ink" xmlns:am3d="http://schemas.microsoft.com/office/drawing/2017/model3d" xmlns:o="urn:schemas-microsoft-com:office:office" xmlns:r="http://schemas.openxmlformats.org/officeDocument/2006/relationships" xmlns:m="http://schemas.openxmlformats.org/officeDocument/2006/math" xmlns:v="urn:schemas-microsoft-com:vml" xmlns:wp14="http://schemas.microsoft.com/office/word/2010/wordprocessingDrawing" xmlns:wp="http://schemas.openxmlformats.org/drawingml/2006/wordprocessingDrawing" xmlns:w10="urn:schemas-microsoft-com:office:word" xmlns:w="http://schemas.openxmlformats.org/wordprocessingml/2006/main" xmlns:w14="http://schemas.microsoft.com/office/word/2010/wordml" xmlns:w15="http://schemas.microsoft.com/office/word/2012/wordml" xmlns:w16cid="http://schemas.microsoft.com/office/word/2016/wordml/cid" xmlns:w16se="http://schemas.microsoft.com/office/word/2015/wordml/symex" xmlns:wpg="http://schemas.microsoft.com/office/word/2010/wordprocessingGroup" xmlns:wpi="http://schemas.microsoft.com/office/word/2010/wordprocessingInk" xmlns:wne="http://schemas.microsoft.com/office/word/2006/wordml" xmlns:wps="http://schemas.microsoft.com/office/word/2010/wordprocessingShape" mc:Ignorable="w14 w15 w16se w16cid wp14">
   <w:body>
-    <w:p/>
-    <w:p/>
     <w:p>
       <w:pPr>
+        <w:jc w:val="both"/>
         <w:rPr>
           <w:lang w:val="en-US"/>
         </w:rPr>
@@ -19,6 +18,7 @@
     </w:p>
     <w:p>
       <w:pPr>
+        <w:jc w:val="both"/>
         <w:rPr>
           <w:lang w:val="en-US"/>
         </w:rPr>
@@ -26,6 +26,7 @@
     </w:p>
     <w:p>
       <w:pPr>
+        <w:jc w:val="both"/>
         <w:rPr>
           <w:lang w:val="en-US"/>
         </w:rPr>
@@ -34,7 +35,19 @@
         <w:rPr>
           <w:lang w:val="en-US"/>
         </w:rPr>
-        <w:t>We used a classification random forest model to predict putative tumor suppressors on chromosome 7, based on public available genome-wide screening data</w:t>
+        <w:t xml:space="preserve">We used a classification random forest model to predict putative tumor suppressors on chromosome 7, based on </w:t>
+      </w:r>
+      <w:r>
+        <w:rPr>
+          <w:lang w:val="en-US"/>
+        </w:rPr>
+        <w:t>publicly</w:t>
+      </w:r>
+      <w:r>
+        <w:rPr>
+          <w:lang w:val="en-US"/>
+        </w:rPr>
+        <w:t xml:space="preserve"> available genome-wide screening data</w:t>
       </w:r>
       <w:r>
         <w:rPr>
@@ -108,7 +121,13 @@
         <w:rPr>
           <w:lang w:val="en-US"/>
         </w:rPr>
-        <w:t xml:space="preserve">only retained the screens related to hematological malignancies including AML, CML and Burkitt’s Lymphoma.  </w:t>
+        <w:t xml:space="preserve"> </w:t>
+      </w:r>
+      <w:r>
+        <w:rPr>
+          <w:lang w:val="en-US"/>
+        </w:rPr>
+        <w:t xml:space="preserve">only retained the screens related to hematological malignancies including AML, CML and Burkitt’s Lymphoma. </w:t>
       </w:r>
       <w:r>
         <w:rPr>
@@ -120,170 +139,48 @@
         <w:rPr>
           <w:lang w:val="en-US"/>
         </w:rPr>
+        <w:t xml:space="preserve"> </w:t>
+      </w:r>
+      <w:r>
+        <w:rPr>
+          <w:lang w:val="en-US"/>
+        </w:rPr>
         <w:t>filtered out</w:t>
       </w:r>
       <w:r>
         <w:rPr>
           <w:lang w:val="en-US"/>
         </w:rPr>
-        <w:t xml:space="preserve"> two screens with too many 0 values(94%) and missing values(66%).</w:t>
+        <w:t xml:space="preserve"> two screens with too many 0 values</w:t>
+      </w:r>
+      <w:r>
+        <w:rPr>
+          <w:lang w:val="en-US"/>
+        </w:rPr>
+        <w:t xml:space="preserve"> </w:t>
+      </w:r>
+      <w:r>
+        <w:rPr>
+          <w:lang w:val="en-US"/>
+        </w:rPr>
+        <w:t>(94%) and missing values</w:t>
+      </w:r>
+      <w:r>
+        <w:rPr>
+          <w:lang w:val="en-US"/>
+        </w:rPr>
+        <w:t xml:space="preserve"> </w:t>
+      </w:r>
+      <w:r>
+        <w:rPr>
+          <w:lang w:val="en-US"/>
+        </w:rPr>
+        <w:t>(66%).</w:t>
       </w:r>
     </w:p>
     <w:p>
       <w:pPr>
-        <w:rPr>
-          <w:lang w:val="en-US"/>
-        </w:rPr>
-      </w:pPr>
-      <w:r>
-        <w:rPr>
-          <w:lang w:val="en-US"/>
-        </w:rPr>
-        <w:t>This lead to screening data from 8 experiments and 26 cell lines.</w:t>
-      </w:r>
-      <w:r>
-        <w:rPr>
-          <w:lang w:val="en-US"/>
-        </w:rPr>
-        <w:t xml:space="preserve"> </w:t>
-      </w:r>
-      <w:r>
-        <w:rPr>
-          <w:lang w:val="en-US"/>
-        </w:rPr>
-        <w:t xml:space="preserve">Furthermore, we added mutational signature data from </w:t>
-      </w:r>
-      <w:r>
-        <w:rPr>
-          <w:i/>
-          <w:iCs/>
-          <w:lang w:val="en-US"/>
-        </w:rPr>
-        <w:t>Davoli</w:t>
-      </w:r>
-      <w:r>
-        <w:rPr>
-          <w:i/>
-          <w:iCs/>
-          <w:lang w:val="en-US"/>
-        </w:rPr>
-        <w:t>.2013</w:t>
-      </w:r>
-      <w:r>
-        <w:rPr>
-          <w:lang w:val="en-US"/>
-        </w:rPr>
-        <w:t xml:space="preserve"> study which were shown to have the best performance in predicting tumor suppressors using a LASSO regression model. </w:t>
-      </w:r>
-      <w:r>
-        <w:rPr>
-          <w:lang w:val="en-US"/>
-        </w:rPr>
-        <w:t>We then used k-nearest-neighbor algorithm to impute the remaining missing values. For the “</w:t>
-      </w:r>
-      <w:proofErr w:type="spellStart"/>
-      <w:r>
-        <w:rPr>
-          <w:lang w:val="en-US"/>
-        </w:rPr>
-        <w:t>gound</w:t>
-      </w:r>
-      <w:proofErr w:type="spellEnd"/>
-      <w:r>
-        <w:rPr>
-          <w:lang w:val="en-US"/>
-        </w:rPr>
-        <w:t xml:space="preserve"> truth” column used in training our model, we used annotation from Cancer Gene Census, which labeled 315 canonical tumor suppressors genome</w:t>
-      </w:r>
-      <w:r>
-        <w:rPr>
-          <w:lang w:val="en-US"/>
-        </w:rPr>
-        <w:t>-</w:t>
-      </w:r>
-      <w:r>
-        <w:rPr>
-          <w:lang w:val="en-US"/>
-        </w:rPr>
-        <w:t xml:space="preserve">wide. We then </w:t>
-      </w:r>
-      <w:proofErr w:type="spellStart"/>
-      <w:r>
-        <w:rPr>
-          <w:lang w:val="en-US"/>
-        </w:rPr>
-        <w:t>split</w:t>
-      </w:r>
-      <w:r>
-        <w:rPr>
-          <w:lang w:val="en-US"/>
-        </w:rPr>
-        <w:t>ted</w:t>
-      </w:r>
-      <w:proofErr w:type="spellEnd"/>
-      <w:r>
-        <w:rPr>
-          <w:lang w:val="en-US"/>
-        </w:rPr>
-        <w:t xml:space="preserve"> the training and testing data. Our testing data </w:t>
-      </w:r>
-      <w:r>
-        <w:rPr>
-          <w:lang w:val="en-US"/>
-        </w:rPr>
-        <w:t>are</w:t>
-      </w:r>
-      <w:r>
-        <w:rPr>
-          <w:lang w:val="en-US"/>
-        </w:rPr>
-        <w:t xml:space="preserve"> all the protein-coding genes on chromosome 7, and the training data are all the protein-coding genes on all other chromosomes. For the training data we did 100 times of bootstrapping </w:t>
-      </w:r>
-      <w:r>
-        <w:rPr>
-          <w:lang w:val="en-US"/>
-        </w:rPr>
-        <w:t xml:space="preserve">to randomly sample from the non-chromosome 7 genes, </w:t>
-      </w:r>
-      <w:r>
-        <w:rPr>
-          <w:lang w:val="en-US"/>
-        </w:rPr>
-        <w:t>in order to</w:t>
-      </w:r>
-      <w:r>
-        <w:rPr>
-          <w:lang w:val="en-US"/>
-        </w:rPr>
-        <w:t xml:space="preserve"> achieve training-testing data balance, and to</w:t>
-      </w:r>
-      <w:r>
-        <w:rPr>
-          <w:lang w:val="en-US"/>
-        </w:rPr>
-        <w:t xml:space="preserve"> </w:t>
-      </w:r>
-      <w:r>
-        <w:rPr>
-          <w:lang w:val="en-US"/>
-        </w:rPr>
-        <w:t>remove</w:t>
-      </w:r>
-      <w:r>
-        <w:rPr>
-          <w:lang w:val="en-US"/>
-        </w:rPr>
-        <w:t xml:space="preserve"> the effect of randomness. </w:t>
-      </w:r>
-      <w:r>
-        <w:rPr>
-          <w:lang w:val="en-US"/>
-        </w:rPr>
-        <w:t>For each bootstrap, we performed hyperparameter tuning of the random forest model and select the combination of hyper parameters that gives the smallest out-of-bag(OOB) error. We then performed prediction on the testing data using the 100 tuned models and obtained a binary result for each gene(1 for putative tumor suppressor and 0 for non-tumor suppressor). We then ranked the chromosome 7 genes based on the frequency of being labeled as tumor suppressors and obtained our result list. We achieved on average ~65% of accuracy.</w:t>
-      </w:r>
-    </w:p>
-    <w:p>
-      <w:pPr>
+        <w:jc w:val="both"/>
         <w:rPr>
           <w:lang w:val="en-US"/>
         </w:rPr>
@@ -291,11 +188,161 @@
     </w:p>
     <w:p>
       <w:pPr>
-        <w:rPr>
-          <w:rFonts w:hint="eastAsia"/>
+        <w:jc w:val="both"/>
+        <w:rPr>
           <w:lang w:val="en-US"/>
         </w:rPr>
       </w:pPr>
+      <w:r>
+        <w:rPr>
+          <w:lang w:val="en-US"/>
+        </w:rPr>
+        <w:t xml:space="preserve">This led to screening data from 8 experiments and 26 cell lines. </w:t>
+      </w:r>
+      <w:r>
+        <w:rPr>
+          <w:lang w:val="en-US"/>
+        </w:rPr>
+        <w:t xml:space="preserve">Furthermore, we added mutational signature data from </w:t>
+      </w:r>
+      <w:r>
+        <w:rPr>
+          <w:i/>
+          <w:iCs/>
+          <w:lang w:val="en-US"/>
+        </w:rPr>
+        <w:t>Davoli</w:t>
+      </w:r>
+      <w:r>
+        <w:rPr>
+          <w:i/>
+          <w:iCs/>
+          <w:lang w:val="en-US"/>
+        </w:rPr>
+        <w:t>.2013</w:t>
+      </w:r>
+      <w:r>
+        <w:rPr>
+          <w:lang w:val="en-US"/>
+        </w:rPr>
+        <w:t xml:space="preserve"> study which were shown to have the best performance in predicting tumor suppressors using a LASSO regression model. </w:t>
+      </w:r>
+      <w:r>
+        <w:rPr>
+          <w:lang w:val="en-US"/>
+        </w:rPr>
+        <w:t>We then used k-nearest-neighbor algorithm to impute the remaining missing values. For the “g</w:t>
+      </w:r>
+      <w:r>
+        <w:rPr>
+          <w:lang w:val="en-US"/>
+        </w:rPr>
+        <w:t>r</w:t>
+      </w:r>
+      <w:r>
+        <w:rPr>
+          <w:lang w:val="en-US"/>
+        </w:rPr>
+        <w:t>ound truth” column used in training our model, we used annotation from Cancer Gene Census, which labeled 315 canonical tumor suppressors genome</w:t>
+      </w:r>
+      <w:r>
+        <w:rPr>
+          <w:lang w:val="en-US"/>
+        </w:rPr>
+        <w:t>-</w:t>
+      </w:r>
+      <w:r>
+        <w:rPr>
+          <w:lang w:val="en-US"/>
+        </w:rPr>
+        <w:t xml:space="preserve">wide. We then split the training and testing data. Our testing data </w:t>
+      </w:r>
+      <w:r>
+        <w:rPr>
+          <w:lang w:val="en-US"/>
+        </w:rPr>
+        <w:t>are</w:t>
+      </w:r>
+      <w:r>
+        <w:rPr>
+          <w:lang w:val="en-US"/>
+        </w:rPr>
+        <w:t xml:space="preserve"> all the protein-coding genes on chromosome 7, and the training data are all the protein-coding genes on all other chromosomes. For the training data we did 100 times of bootstrapping </w:t>
+      </w:r>
+      <w:r>
+        <w:rPr>
+          <w:lang w:val="en-US"/>
+        </w:rPr>
+        <w:t xml:space="preserve">to randomly sample from the non-chromosome 7 genes, </w:t>
+      </w:r>
+      <w:r>
+        <w:rPr>
+          <w:lang w:val="en-US"/>
+        </w:rPr>
+        <w:t>in order to</w:t>
+      </w:r>
+      <w:r>
+        <w:rPr>
+          <w:lang w:val="en-US"/>
+        </w:rPr>
+        <w:t xml:space="preserve"> achieve training-testing data balance, and to</w:t>
+      </w:r>
+      <w:r>
+        <w:rPr>
+          <w:lang w:val="en-US"/>
+        </w:rPr>
+        <w:t xml:space="preserve"> </w:t>
+      </w:r>
+      <w:r>
+        <w:rPr>
+          <w:lang w:val="en-US"/>
+        </w:rPr>
+        <w:t>remove</w:t>
+      </w:r>
+      <w:r>
+        <w:rPr>
+          <w:lang w:val="en-US"/>
+        </w:rPr>
+        <w:t xml:space="preserve"> the effect of randomness. </w:t>
+      </w:r>
+      <w:r>
+        <w:rPr>
+          <w:lang w:val="en-US"/>
+        </w:rPr>
+        <w:t>For each bootstrap, we performed hyperparameter tuning of the random forest model and select the combination of hyper parameters that gives the smallest out-of-bag</w:t>
+      </w:r>
+      <w:r>
+        <w:rPr>
+          <w:lang w:val="en-US"/>
+        </w:rPr>
+        <w:t xml:space="preserve"> </w:t>
+      </w:r>
+      <w:r>
+        <w:rPr>
+          <w:lang w:val="en-US"/>
+        </w:rPr>
+        <w:t>(OOB) error. We then performed prediction on the testing data using the 100 tuned models and obtained a binary result for each gene</w:t>
+      </w:r>
+      <w:r>
+        <w:rPr>
+          <w:lang w:val="en-US"/>
+        </w:rPr>
+        <w:t xml:space="preserve"> </w:t>
+      </w:r>
+      <w:r>
+        <w:rPr>
+          <w:lang w:val="en-US"/>
+        </w:rPr>
+        <w:t>(1 for putative tumor suppressor and 0 for non-tu</w:t>
+      </w:r>
+      <w:bookmarkStart w:id="0" w:name="_GoBack"/>
+      <w:bookmarkEnd w:id="0"/>
+      <w:r>
+        <w:rPr>
+          <w:lang w:val="en-US"/>
+        </w:rPr>
+        <w:t>mor suppressor). We then ranked the chromosome 7 genes based on the frequency of being labeled as tumor suppressors and obtained our result list. We achieved on average ~65% of accuracy.</w:t>
+      </w:r>
     </w:p>
     <w:sectPr>
       <w:pgSz w:w="12240" w:h="15840"/>
@@ -308,7 +355,7 @@
 </file>
 
 <file path=word/styles.xml><?xml version="1.0" encoding="utf-8"?>
-<w:styles xmlns:mc="http://schemas.openxmlformats.org/markup-compatibility/2006" xmlns:r="http://schemas.openxmlformats.org/officeDocument/2006/relationships" xmlns:w="http://schemas.openxmlformats.org/wordprocessingml/2006/main" xmlns:w14="http://schemas.microsoft.com/office/word/2010/wordml" xmlns:w15="http://schemas.microsoft.com/office/word/2012/wordml" xmlns:w16cex="http://schemas.microsoft.com/office/word/2018/wordml/cex" xmlns:w16cid="http://schemas.microsoft.com/office/word/2016/wordml/cid" xmlns:w16="http://schemas.microsoft.com/office/word/2018/wordml" xmlns:w16se="http://schemas.microsoft.com/office/word/2015/wordml/symex" mc:Ignorable="w14 w15 w16se w16cid w16 w16cex">
+<w:styles xmlns:mc="http://schemas.openxmlformats.org/markup-compatibility/2006" xmlns:r="http://schemas.openxmlformats.org/officeDocument/2006/relationships" xmlns:w="http://schemas.openxmlformats.org/wordprocessingml/2006/main" xmlns:w14="http://schemas.microsoft.com/office/word/2010/wordml" xmlns:w15="http://schemas.microsoft.com/office/word/2012/wordml" xmlns:w16cid="http://schemas.microsoft.com/office/word/2016/wordml/cid" xmlns:w16se="http://schemas.microsoft.com/office/word/2015/wordml/symex" mc:Ignorable="w14 w15 w16se w16cid">
   <w:docDefaults>
     <w:rPrDefault>
       <w:rPr>
@@ -320,7 +367,7 @@
     </w:rPrDefault>
     <w:pPrDefault/>
   </w:docDefaults>
-  <w:latentStyles w:defLockedState="0" w:defUIPriority="99" w:defSemiHidden="0" w:defUnhideWhenUsed="0" w:defQFormat="0" w:count="376">
+  <w:latentStyles w:defLockedState="0" w:defUIPriority="99" w:defSemiHidden="0" w:defUnhideWhenUsed="0" w:defQFormat="0" w:count="375">
     <w:lsdException w:name="Normal" w:uiPriority="0" w:qFormat="1"/>
     <w:lsdException w:name="heading 1" w:uiPriority="9" w:qFormat="1"/>
     <w:lsdException w:name="heading 2" w:semiHidden="1" w:uiPriority="9" w:unhideWhenUsed="1" w:qFormat="1"/>
@@ -696,7 +743,6 @@
     <w:lsdException w:name="Smart Hyperlink" w:semiHidden="1" w:unhideWhenUsed="1"/>
     <w:lsdException w:name="Hashtag" w:semiHidden="1" w:unhideWhenUsed="1"/>
     <w:lsdException w:name="Unresolved Mention" w:semiHidden="1" w:unhideWhenUsed="1"/>
-    <w:lsdException w:name="Smart Link" w:semiHidden="1" w:unhideWhenUsed="1"/>
   </w:latentStyles>
   <w:style w:type="paragraph" w:default="1" w:styleId="Normal">
     <w:name w:val="Normal"/>

</xml_diff>